<commit_message>
add file report 2
</commit_message>
<xml_diff>
--- a/report template.docx
+++ b/report template.docx
@@ -8,7 +8,7 @@
         <w:ind w:right="-13"/>
         <w:jc w:val="center"/>
         <w:rPr>
-          <w:rFonts w:ascii="Times New Roman" w:hAnsi="Times New Roman" w:eastAsia="Times New Roman"/>
+          <w:rFonts w:hint="default" w:ascii="Times New Roman" w:hAnsi="Times New Roman" w:eastAsia="Times New Roman" w:cs="Times New Roman"/>
           <w:sz w:val="40"/>
         </w:rPr>
       </w:pPr>
@@ -16,7 +16,7 @@
       <w:bookmarkEnd w:id="0"/>
       <w:r>
         <w:rPr>
-          <w:rFonts w:ascii="Times New Roman" w:hAnsi="Times New Roman" w:eastAsia="Times New Roman"/>
+          <w:rFonts w:hint="default" w:ascii="Times New Roman" w:hAnsi="Times New Roman" w:eastAsia="Times New Roman" w:cs="Times New Roman"/>
           <w:sz w:val="40"/>
         </w:rPr>
         <w:t>ĐẠI HỌC BÁCH KHOA TP. HỒ CHÍ MINH</w:t>
@@ -26,7 +26,7 @@
       <w:pPr>
         <w:spacing w:line="235" w:lineRule="exact"/>
         <w:rPr>
-          <w:rFonts w:ascii="Times New Roman" w:hAnsi="Times New Roman" w:eastAsia="Times New Roman"/>
+          <w:rFonts w:hint="default" w:ascii="Times New Roman" w:hAnsi="Times New Roman" w:eastAsia="Times New Roman" w:cs="Times New Roman"/>
           <w:sz w:val="24"/>
         </w:rPr>
       </w:pPr>
@@ -37,14 +37,14 @@
         <w:ind w:right="6"/>
         <w:jc w:val="center"/>
         <w:rPr>
-          <w:rFonts w:ascii="Times New Roman" w:hAnsi="Times New Roman" w:eastAsia="Times New Roman"/>
+          <w:rFonts w:hint="default" w:ascii="Times New Roman" w:hAnsi="Times New Roman" w:eastAsia="Times New Roman" w:cs="Times New Roman"/>
           <w:b/>
           <w:sz w:val="32"/>
         </w:rPr>
       </w:pPr>
       <w:r>
         <w:rPr>
-          <w:rFonts w:ascii="Times New Roman" w:hAnsi="Times New Roman" w:eastAsia="Times New Roman"/>
+          <w:rFonts w:hint="default" w:ascii="Times New Roman" w:hAnsi="Times New Roman" w:eastAsia="Times New Roman" w:cs="Times New Roman"/>
           <w:b/>
           <w:sz w:val="32"/>
         </w:rPr>
@@ -55,7 +55,7 @@
       <w:pPr>
         <w:spacing w:line="197" w:lineRule="exact"/>
         <w:rPr>
-          <w:rFonts w:ascii="Times New Roman" w:hAnsi="Times New Roman" w:eastAsia="Times New Roman"/>
+          <w:rFonts w:hint="default" w:ascii="Times New Roman" w:hAnsi="Times New Roman" w:eastAsia="Times New Roman" w:cs="Times New Roman"/>
           <w:sz w:val="24"/>
         </w:rPr>
       </w:pPr>
@@ -64,13 +64,13 @@
       <w:pPr>
         <w:spacing w:line="20" w:lineRule="exact"/>
         <w:rPr>
-          <w:rFonts w:ascii="Times New Roman" w:hAnsi="Times New Roman" w:eastAsia="Times New Roman"/>
+          <w:rFonts w:hint="default" w:ascii="Times New Roman" w:hAnsi="Times New Roman" w:eastAsia="Times New Roman" w:cs="Times New Roman"/>
           <w:sz w:val="24"/>
         </w:rPr>
       </w:pPr>
       <w:r>
         <w:rPr>
-          <w:rFonts w:ascii="Times New Roman" w:hAnsi="Times New Roman" w:eastAsia="Times New Roman"/>
+          <w:rFonts w:hint="default" w:ascii="Times New Roman" w:hAnsi="Times New Roman" w:eastAsia="Times New Roman" w:cs="Times New Roman"/>
           <w:sz w:val="24"/>
           <w:u w:val="single"/>
         </w:rPr>
@@ -129,313 +129,313 @@
       <w:pPr>
         <w:spacing w:line="200" w:lineRule="exact"/>
         <w:rPr>
-          <w:rFonts w:ascii="Times New Roman" w:hAnsi="Times New Roman" w:eastAsia="Times New Roman"/>
-          <w:sz w:val="24"/>
-        </w:rPr>
-      </w:pPr>
-    </w:p>
-    <w:p>
-      <w:pPr>
-        <w:spacing w:line="200" w:lineRule="exact"/>
-        <w:rPr>
-          <w:rFonts w:ascii="Times New Roman" w:hAnsi="Times New Roman" w:eastAsia="Times New Roman"/>
-          <w:sz w:val="24"/>
-        </w:rPr>
-      </w:pPr>
-    </w:p>
-    <w:p>
-      <w:pPr>
-        <w:spacing w:line="200" w:lineRule="exact"/>
-        <w:rPr>
-          <w:rFonts w:ascii="Times New Roman" w:hAnsi="Times New Roman" w:eastAsia="Times New Roman"/>
-          <w:sz w:val="24"/>
-        </w:rPr>
-      </w:pPr>
-    </w:p>
-    <w:p>
-      <w:pPr>
-        <w:spacing w:line="200" w:lineRule="exact"/>
-        <w:rPr>
-          <w:rFonts w:ascii="Times New Roman" w:hAnsi="Times New Roman" w:eastAsia="Times New Roman"/>
-          <w:sz w:val="24"/>
-        </w:rPr>
-      </w:pPr>
-    </w:p>
-    <w:p>
-      <w:pPr>
-        <w:spacing w:line="200" w:lineRule="exact"/>
-        <w:rPr>
-          <w:rFonts w:ascii="Times New Roman" w:hAnsi="Times New Roman" w:eastAsia="Times New Roman"/>
-          <w:sz w:val="24"/>
-        </w:rPr>
-      </w:pPr>
-    </w:p>
-    <w:p>
-      <w:pPr>
-        <w:spacing w:line="200" w:lineRule="exact"/>
-        <w:rPr>
-          <w:rFonts w:ascii="Times New Roman" w:hAnsi="Times New Roman" w:eastAsia="Times New Roman"/>
-          <w:sz w:val="24"/>
-        </w:rPr>
-      </w:pPr>
-    </w:p>
-    <w:p>
-      <w:pPr>
-        <w:spacing w:line="200" w:lineRule="exact"/>
-        <w:rPr>
-          <w:rFonts w:ascii="Times New Roman" w:hAnsi="Times New Roman" w:eastAsia="Times New Roman"/>
-          <w:sz w:val="24"/>
-        </w:rPr>
-      </w:pPr>
-    </w:p>
-    <w:p>
-      <w:pPr>
-        <w:spacing w:line="200" w:lineRule="exact"/>
-        <w:rPr>
-          <w:rFonts w:ascii="Times New Roman" w:hAnsi="Times New Roman" w:eastAsia="Times New Roman"/>
-          <w:sz w:val="24"/>
-        </w:rPr>
-      </w:pPr>
-    </w:p>
-    <w:p>
-      <w:pPr>
-        <w:spacing w:line="200" w:lineRule="exact"/>
-        <w:rPr>
-          <w:rFonts w:ascii="Times New Roman" w:hAnsi="Times New Roman" w:eastAsia="Times New Roman"/>
-          <w:sz w:val="24"/>
-        </w:rPr>
-      </w:pPr>
-    </w:p>
-    <w:p>
-      <w:pPr>
-        <w:spacing w:line="200" w:lineRule="exact"/>
-        <w:rPr>
-          <w:rFonts w:ascii="Times New Roman" w:hAnsi="Times New Roman" w:eastAsia="Times New Roman"/>
-          <w:sz w:val="24"/>
-        </w:rPr>
-      </w:pPr>
-    </w:p>
-    <w:p>
-      <w:pPr>
-        <w:spacing w:line="200" w:lineRule="exact"/>
-        <w:rPr>
-          <w:rFonts w:ascii="Times New Roman" w:hAnsi="Times New Roman" w:eastAsia="Times New Roman"/>
-          <w:sz w:val="24"/>
-        </w:rPr>
-      </w:pPr>
-    </w:p>
-    <w:p>
-      <w:pPr>
-        <w:spacing w:line="200" w:lineRule="exact"/>
-        <w:rPr>
-          <w:rFonts w:ascii="Times New Roman" w:hAnsi="Times New Roman" w:eastAsia="Times New Roman"/>
-          <w:sz w:val="24"/>
-        </w:rPr>
-      </w:pPr>
-    </w:p>
-    <w:p>
-      <w:pPr>
-        <w:spacing w:line="200" w:lineRule="exact"/>
-        <w:rPr>
-          <w:rFonts w:ascii="Times New Roman" w:hAnsi="Times New Roman" w:eastAsia="Times New Roman"/>
-          <w:sz w:val="24"/>
-        </w:rPr>
-      </w:pPr>
-    </w:p>
-    <w:p>
-      <w:pPr>
-        <w:spacing w:line="200" w:lineRule="exact"/>
-        <w:rPr>
-          <w:rFonts w:ascii="Times New Roman" w:hAnsi="Times New Roman" w:eastAsia="Times New Roman"/>
-          <w:sz w:val="24"/>
-        </w:rPr>
-      </w:pPr>
-    </w:p>
-    <w:p>
-      <w:pPr>
-        <w:spacing w:line="200" w:lineRule="exact"/>
-        <w:rPr>
-          <w:rFonts w:ascii="Times New Roman" w:hAnsi="Times New Roman" w:eastAsia="Times New Roman"/>
-          <w:sz w:val="24"/>
-        </w:rPr>
-      </w:pPr>
-    </w:p>
-    <w:p>
-      <w:pPr>
-        <w:spacing w:line="200" w:lineRule="exact"/>
-        <w:rPr>
-          <w:rFonts w:ascii="Times New Roman" w:hAnsi="Times New Roman" w:eastAsia="Times New Roman"/>
-          <w:sz w:val="24"/>
-        </w:rPr>
-      </w:pPr>
-    </w:p>
-    <w:p>
-      <w:pPr>
-        <w:spacing w:line="200" w:lineRule="exact"/>
-        <w:rPr>
-          <w:rFonts w:ascii="Times New Roman" w:hAnsi="Times New Roman" w:eastAsia="Times New Roman"/>
-          <w:sz w:val="24"/>
-        </w:rPr>
-      </w:pPr>
-    </w:p>
-    <w:p>
-      <w:pPr>
-        <w:spacing w:line="200" w:lineRule="exact"/>
-        <w:rPr>
-          <w:rFonts w:ascii="Times New Roman" w:hAnsi="Times New Roman" w:eastAsia="Times New Roman"/>
-          <w:sz w:val="24"/>
-        </w:rPr>
-      </w:pPr>
-    </w:p>
-    <w:p>
-      <w:pPr>
-        <w:spacing w:line="200" w:lineRule="exact"/>
-        <w:rPr>
-          <w:rFonts w:ascii="Times New Roman" w:hAnsi="Times New Roman" w:eastAsia="Times New Roman"/>
-          <w:sz w:val="24"/>
-        </w:rPr>
-      </w:pPr>
-    </w:p>
-    <w:p>
-      <w:pPr>
-        <w:spacing w:line="200" w:lineRule="exact"/>
-        <w:rPr>
-          <w:rFonts w:ascii="Times New Roman" w:hAnsi="Times New Roman" w:eastAsia="Times New Roman"/>
-          <w:sz w:val="24"/>
-        </w:rPr>
-      </w:pPr>
-    </w:p>
-    <w:p>
-      <w:pPr>
-        <w:spacing w:line="200" w:lineRule="exact"/>
-        <w:rPr>
-          <w:rFonts w:ascii="Times New Roman" w:hAnsi="Times New Roman" w:eastAsia="Times New Roman"/>
-          <w:sz w:val="24"/>
-        </w:rPr>
-      </w:pPr>
-    </w:p>
-    <w:p>
-      <w:pPr>
-        <w:spacing w:line="200" w:lineRule="exact"/>
-        <w:rPr>
-          <w:rFonts w:ascii="Times New Roman" w:hAnsi="Times New Roman" w:eastAsia="Times New Roman"/>
-          <w:sz w:val="24"/>
-        </w:rPr>
-      </w:pPr>
-    </w:p>
-    <w:p>
-      <w:pPr>
-        <w:spacing w:line="200" w:lineRule="exact"/>
-        <w:rPr>
-          <w:rFonts w:ascii="Times New Roman" w:hAnsi="Times New Roman" w:eastAsia="Times New Roman"/>
-          <w:sz w:val="24"/>
-        </w:rPr>
-      </w:pPr>
-    </w:p>
-    <w:p>
-      <w:pPr>
-        <w:spacing w:line="200" w:lineRule="exact"/>
-        <w:rPr>
-          <w:rFonts w:ascii="Times New Roman" w:hAnsi="Times New Roman" w:eastAsia="Times New Roman"/>
-          <w:sz w:val="24"/>
-        </w:rPr>
-      </w:pPr>
-    </w:p>
-    <w:p>
-      <w:pPr>
-        <w:spacing w:line="200" w:lineRule="exact"/>
-        <w:rPr>
-          <w:rFonts w:ascii="Times New Roman" w:hAnsi="Times New Roman" w:eastAsia="Times New Roman"/>
-          <w:sz w:val="24"/>
-        </w:rPr>
-      </w:pPr>
-    </w:p>
-    <w:p>
-      <w:pPr>
-        <w:spacing w:line="200" w:lineRule="exact"/>
-        <w:rPr>
-          <w:rFonts w:ascii="Times New Roman" w:hAnsi="Times New Roman" w:eastAsia="Times New Roman"/>
-          <w:sz w:val="24"/>
-        </w:rPr>
-      </w:pPr>
-    </w:p>
-    <w:p>
-      <w:pPr>
-        <w:spacing w:line="200" w:lineRule="exact"/>
-        <w:rPr>
-          <w:rFonts w:ascii="Times New Roman" w:hAnsi="Times New Roman" w:eastAsia="Times New Roman"/>
-          <w:sz w:val="24"/>
-        </w:rPr>
-      </w:pPr>
-    </w:p>
-    <w:p>
-      <w:pPr>
-        <w:spacing w:line="200" w:lineRule="exact"/>
-        <w:rPr>
-          <w:rFonts w:ascii="Times New Roman" w:hAnsi="Times New Roman" w:eastAsia="Times New Roman"/>
-          <w:sz w:val="24"/>
-        </w:rPr>
-      </w:pPr>
-    </w:p>
-    <w:p>
-      <w:pPr>
-        <w:spacing w:line="200" w:lineRule="exact"/>
-        <w:rPr>
-          <w:rFonts w:ascii="Times New Roman" w:hAnsi="Times New Roman" w:eastAsia="Times New Roman"/>
-          <w:sz w:val="24"/>
-        </w:rPr>
-      </w:pPr>
-    </w:p>
-    <w:p>
-      <w:pPr>
-        <w:spacing w:line="200" w:lineRule="exact"/>
-        <w:rPr>
-          <w:rFonts w:ascii="Times New Roman" w:hAnsi="Times New Roman" w:eastAsia="Times New Roman"/>
-          <w:sz w:val="24"/>
-        </w:rPr>
-      </w:pPr>
-    </w:p>
-    <w:p>
-      <w:pPr>
-        <w:spacing w:line="200" w:lineRule="exact"/>
-        <w:rPr>
-          <w:rFonts w:ascii="Times New Roman" w:hAnsi="Times New Roman" w:eastAsia="Times New Roman"/>
-          <w:sz w:val="24"/>
-        </w:rPr>
-      </w:pPr>
-    </w:p>
-    <w:p>
-      <w:pPr>
-        <w:spacing w:line="200" w:lineRule="exact"/>
-        <w:rPr>
-          <w:rFonts w:ascii="Times New Roman" w:hAnsi="Times New Roman" w:eastAsia="Times New Roman"/>
-          <w:sz w:val="24"/>
-        </w:rPr>
-      </w:pPr>
-    </w:p>
-    <w:p>
-      <w:pPr>
-        <w:spacing w:line="200" w:lineRule="exact"/>
-        <w:rPr>
-          <w:rFonts w:ascii="Times New Roman" w:hAnsi="Times New Roman" w:eastAsia="Times New Roman"/>
-          <w:sz w:val="24"/>
-        </w:rPr>
-      </w:pPr>
-    </w:p>
-    <w:p>
-      <w:pPr>
-        <w:spacing w:line="200" w:lineRule="exact"/>
-        <w:rPr>
-          <w:rFonts w:ascii="Times New Roman" w:hAnsi="Times New Roman" w:eastAsia="Times New Roman"/>
-          <w:sz w:val="24"/>
-        </w:rPr>
-      </w:pPr>
-    </w:p>
-    <w:p>
-      <w:pPr>
-        <w:spacing w:line="200" w:lineRule="exact"/>
-        <w:rPr>
-          <w:rFonts w:ascii="Times New Roman" w:hAnsi="Times New Roman" w:eastAsia="Times New Roman"/>
+          <w:rFonts w:hint="default" w:ascii="Times New Roman" w:hAnsi="Times New Roman" w:eastAsia="Times New Roman" w:cs="Times New Roman"/>
+          <w:sz w:val="24"/>
+        </w:rPr>
+      </w:pPr>
+    </w:p>
+    <w:p>
+      <w:pPr>
+        <w:spacing w:line="200" w:lineRule="exact"/>
+        <w:rPr>
+          <w:rFonts w:hint="default" w:ascii="Times New Roman" w:hAnsi="Times New Roman" w:eastAsia="Times New Roman" w:cs="Times New Roman"/>
+          <w:sz w:val="24"/>
+        </w:rPr>
+      </w:pPr>
+    </w:p>
+    <w:p>
+      <w:pPr>
+        <w:spacing w:line="200" w:lineRule="exact"/>
+        <w:rPr>
+          <w:rFonts w:hint="default" w:ascii="Times New Roman" w:hAnsi="Times New Roman" w:eastAsia="Times New Roman" w:cs="Times New Roman"/>
+          <w:sz w:val="24"/>
+        </w:rPr>
+      </w:pPr>
+    </w:p>
+    <w:p>
+      <w:pPr>
+        <w:spacing w:line="200" w:lineRule="exact"/>
+        <w:rPr>
+          <w:rFonts w:hint="default" w:ascii="Times New Roman" w:hAnsi="Times New Roman" w:eastAsia="Times New Roman" w:cs="Times New Roman"/>
+          <w:sz w:val="24"/>
+        </w:rPr>
+      </w:pPr>
+    </w:p>
+    <w:p>
+      <w:pPr>
+        <w:spacing w:line="200" w:lineRule="exact"/>
+        <w:rPr>
+          <w:rFonts w:hint="default" w:ascii="Times New Roman" w:hAnsi="Times New Roman" w:eastAsia="Times New Roman" w:cs="Times New Roman"/>
+          <w:sz w:val="24"/>
+        </w:rPr>
+      </w:pPr>
+    </w:p>
+    <w:p>
+      <w:pPr>
+        <w:spacing w:line="200" w:lineRule="exact"/>
+        <w:rPr>
+          <w:rFonts w:hint="default" w:ascii="Times New Roman" w:hAnsi="Times New Roman" w:eastAsia="Times New Roman" w:cs="Times New Roman"/>
+          <w:sz w:val="24"/>
+        </w:rPr>
+      </w:pPr>
+    </w:p>
+    <w:p>
+      <w:pPr>
+        <w:spacing w:line="200" w:lineRule="exact"/>
+        <w:rPr>
+          <w:rFonts w:hint="default" w:ascii="Times New Roman" w:hAnsi="Times New Roman" w:eastAsia="Times New Roman" w:cs="Times New Roman"/>
+          <w:sz w:val="24"/>
+        </w:rPr>
+      </w:pPr>
+    </w:p>
+    <w:p>
+      <w:pPr>
+        <w:spacing w:line="200" w:lineRule="exact"/>
+        <w:rPr>
+          <w:rFonts w:hint="default" w:ascii="Times New Roman" w:hAnsi="Times New Roman" w:eastAsia="Times New Roman" w:cs="Times New Roman"/>
+          <w:sz w:val="24"/>
+        </w:rPr>
+      </w:pPr>
+    </w:p>
+    <w:p>
+      <w:pPr>
+        <w:spacing w:line="200" w:lineRule="exact"/>
+        <w:rPr>
+          <w:rFonts w:hint="default" w:ascii="Times New Roman" w:hAnsi="Times New Roman" w:eastAsia="Times New Roman" w:cs="Times New Roman"/>
+          <w:sz w:val="24"/>
+        </w:rPr>
+      </w:pPr>
+    </w:p>
+    <w:p>
+      <w:pPr>
+        <w:spacing w:line="200" w:lineRule="exact"/>
+        <w:rPr>
+          <w:rFonts w:hint="default" w:ascii="Times New Roman" w:hAnsi="Times New Roman" w:eastAsia="Times New Roman" w:cs="Times New Roman"/>
+          <w:sz w:val="24"/>
+        </w:rPr>
+      </w:pPr>
+    </w:p>
+    <w:p>
+      <w:pPr>
+        <w:spacing w:line="200" w:lineRule="exact"/>
+        <w:rPr>
+          <w:rFonts w:hint="default" w:ascii="Times New Roman" w:hAnsi="Times New Roman" w:eastAsia="Times New Roman" w:cs="Times New Roman"/>
+          <w:sz w:val="24"/>
+        </w:rPr>
+      </w:pPr>
+    </w:p>
+    <w:p>
+      <w:pPr>
+        <w:spacing w:line="200" w:lineRule="exact"/>
+        <w:rPr>
+          <w:rFonts w:hint="default" w:ascii="Times New Roman" w:hAnsi="Times New Roman" w:eastAsia="Times New Roman" w:cs="Times New Roman"/>
+          <w:sz w:val="24"/>
+        </w:rPr>
+      </w:pPr>
+    </w:p>
+    <w:p>
+      <w:pPr>
+        <w:spacing w:line="200" w:lineRule="exact"/>
+        <w:rPr>
+          <w:rFonts w:hint="default" w:ascii="Times New Roman" w:hAnsi="Times New Roman" w:eastAsia="Times New Roman" w:cs="Times New Roman"/>
+          <w:sz w:val="24"/>
+        </w:rPr>
+      </w:pPr>
+    </w:p>
+    <w:p>
+      <w:pPr>
+        <w:spacing w:line="200" w:lineRule="exact"/>
+        <w:rPr>
+          <w:rFonts w:hint="default" w:ascii="Times New Roman" w:hAnsi="Times New Roman" w:eastAsia="Times New Roman" w:cs="Times New Roman"/>
+          <w:sz w:val="24"/>
+        </w:rPr>
+      </w:pPr>
+    </w:p>
+    <w:p>
+      <w:pPr>
+        <w:spacing w:line="200" w:lineRule="exact"/>
+        <w:rPr>
+          <w:rFonts w:hint="default" w:ascii="Times New Roman" w:hAnsi="Times New Roman" w:eastAsia="Times New Roman" w:cs="Times New Roman"/>
+          <w:sz w:val="24"/>
+        </w:rPr>
+      </w:pPr>
+    </w:p>
+    <w:p>
+      <w:pPr>
+        <w:spacing w:line="200" w:lineRule="exact"/>
+        <w:rPr>
+          <w:rFonts w:hint="default" w:ascii="Times New Roman" w:hAnsi="Times New Roman" w:eastAsia="Times New Roman" w:cs="Times New Roman"/>
+          <w:sz w:val="24"/>
+        </w:rPr>
+      </w:pPr>
+    </w:p>
+    <w:p>
+      <w:pPr>
+        <w:spacing w:line="200" w:lineRule="exact"/>
+        <w:rPr>
+          <w:rFonts w:hint="default" w:ascii="Times New Roman" w:hAnsi="Times New Roman" w:eastAsia="Times New Roman" w:cs="Times New Roman"/>
+          <w:sz w:val="24"/>
+        </w:rPr>
+      </w:pPr>
+    </w:p>
+    <w:p>
+      <w:pPr>
+        <w:spacing w:line="200" w:lineRule="exact"/>
+        <w:rPr>
+          <w:rFonts w:hint="default" w:ascii="Times New Roman" w:hAnsi="Times New Roman" w:eastAsia="Times New Roman" w:cs="Times New Roman"/>
+          <w:sz w:val="24"/>
+        </w:rPr>
+      </w:pPr>
+    </w:p>
+    <w:p>
+      <w:pPr>
+        <w:spacing w:line="200" w:lineRule="exact"/>
+        <w:rPr>
+          <w:rFonts w:hint="default" w:ascii="Times New Roman" w:hAnsi="Times New Roman" w:eastAsia="Times New Roman" w:cs="Times New Roman"/>
+          <w:sz w:val="24"/>
+        </w:rPr>
+      </w:pPr>
+    </w:p>
+    <w:p>
+      <w:pPr>
+        <w:spacing w:line="200" w:lineRule="exact"/>
+        <w:rPr>
+          <w:rFonts w:hint="default" w:ascii="Times New Roman" w:hAnsi="Times New Roman" w:eastAsia="Times New Roman" w:cs="Times New Roman"/>
+          <w:sz w:val="24"/>
+        </w:rPr>
+      </w:pPr>
+    </w:p>
+    <w:p>
+      <w:pPr>
+        <w:spacing w:line="200" w:lineRule="exact"/>
+        <w:rPr>
+          <w:rFonts w:hint="default" w:ascii="Times New Roman" w:hAnsi="Times New Roman" w:eastAsia="Times New Roman" w:cs="Times New Roman"/>
+          <w:sz w:val="24"/>
+        </w:rPr>
+      </w:pPr>
+    </w:p>
+    <w:p>
+      <w:pPr>
+        <w:spacing w:line="200" w:lineRule="exact"/>
+        <w:rPr>
+          <w:rFonts w:hint="default" w:ascii="Times New Roman" w:hAnsi="Times New Roman" w:eastAsia="Times New Roman" w:cs="Times New Roman"/>
+          <w:sz w:val="24"/>
+        </w:rPr>
+      </w:pPr>
+    </w:p>
+    <w:p>
+      <w:pPr>
+        <w:spacing w:line="200" w:lineRule="exact"/>
+        <w:rPr>
+          <w:rFonts w:hint="default" w:ascii="Times New Roman" w:hAnsi="Times New Roman" w:eastAsia="Times New Roman" w:cs="Times New Roman"/>
+          <w:sz w:val="24"/>
+        </w:rPr>
+      </w:pPr>
+    </w:p>
+    <w:p>
+      <w:pPr>
+        <w:spacing w:line="200" w:lineRule="exact"/>
+        <w:rPr>
+          <w:rFonts w:hint="default" w:ascii="Times New Roman" w:hAnsi="Times New Roman" w:eastAsia="Times New Roman" w:cs="Times New Roman"/>
+          <w:sz w:val="24"/>
+        </w:rPr>
+      </w:pPr>
+    </w:p>
+    <w:p>
+      <w:pPr>
+        <w:spacing w:line="200" w:lineRule="exact"/>
+        <w:rPr>
+          <w:rFonts w:hint="default" w:ascii="Times New Roman" w:hAnsi="Times New Roman" w:eastAsia="Times New Roman" w:cs="Times New Roman"/>
+          <w:sz w:val="24"/>
+        </w:rPr>
+      </w:pPr>
+    </w:p>
+    <w:p>
+      <w:pPr>
+        <w:spacing w:line="200" w:lineRule="exact"/>
+        <w:rPr>
+          <w:rFonts w:hint="default" w:ascii="Times New Roman" w:hAnsi="Times New Roman" w:eastAsia="Times New Roman" w:cs="Times New Roman"/>
+          <w:sz w:val="24"/>
+        </w:rPr>
+      </w:pPr>
+    </w:p>
+    <w:p>
+      <w:pPr>
+        <w:spacing w:line="200" w:lineRule="exact"/>
+        <w:rPr>
+          <w:rFonts w:hint="default" w:ascii="Times New Roman" w:hAnsi="Times New Roman" w:eastAsia="Times New Roman" w:cs="Times New Roman"/>
+          <w:sz w:val="24"/>
+        </w:rPr>
+      </w:pPr>
+    </w:p>
+    <w:p>
+      <w:pPr>
+        <w:spacing w:line="200" w:lineRule="exact"/>
+        <w:rPr>
+          <w:rFonts w:hint="default" w:ascii="Times New Roman" w:hAnsi="Times New Roman" w:eastAsia="Times New Roman" w:cs="Times New Roman"/>
+          <w:sz w:val="24"/>
+        </w:rPr>
+      </w:pPr>
+    </w:p>
+    <w:p>
+      <w:pPr>
+        <w:spacing w:line="200" w:lineRule="exact"/>
+        <w:rPr>
+          <w:rFonts w:hint="default" w:ascii="Times New Roman" w:hAnsi="Times New Roman" w:eastAsia="Times New Roman" w:cs="Times New Roman"/>
+          <w:sz w:val="24"/>
+        </w:rPr>
+      </w:pPr>
+    </w:p>
+    <w:p>
+      <w:pPr>
+        <w:spacing w:line="200" w:lineRule="exact"/>
+        <w:rPr>
+          <w:rFonts w:hint="default" w:ascii="Times New Roman" w:hAnsi="Times New Roman" w:eastAsia="Times New Roman" w:cs="Times New Roman"/>
+          <w:sz w:val="24"/>
+        </w:rPr>
+      </w:pPr>
+    </w:p>
+    <w:p>
+      <w:pPr>
+        <w:spacing w:line="200" w:lineRule="exact"/>
+        <w:rPr>
+          <w:rFonts w:hint="default" w:ascii="Times New Roman" w:hAnsi="Times New Roman" w:eastAsia="Times New Roman" w:cs="Times New Roman"/>
+          <w:sz w:val="24"/>
+        </w:rPr>
+      </w:pPr>
+    </w:p>
+    <w:p>
+      <w:pPr>
+        <w:spacing w:line="200" w:lineRule="exact"/>
+        <w:rPr>
+          <w:rFonts w:hint="default" w:ascii="Times New Roman" w:hAnsi="Times New Roman" w:eastAsia="Times New Roman" w:cs="Times New Roman"/>
+          <w:sz w:val="24"/>
+        </w:rPr>
+      </w:pPr>
+    </w:p>
+    <w:p>
+      <w:pPr>
+        <w:spacing w:line="200" w:lineRule="exact"/>
+        <w:rPr>
+          <w:rFonts w:hint="default" w:ascii="Times New Roman" w:hAnsi="Times New Roman" w:eastAsia="Times New Roman" w:cs="Times New Roman"/>
+          <w:sz w:val="24"/>
+        </w:rPr>
+      </w:pPr>
+    </w:p>
+    <w:p>
+      <w:pPr>
+        <w:spacing w:line="200" w:lineRule="exact"/>
+        <w:rPr>
+          <w:rFonts w:hint="default" w:ascii="Times New Roman" w:hAnsi="Times New Roman" w:eastAsia="Times New Roman" w:cs="Times New Roman"/>
+          <w:sz w:val="24"/>
+        </w:rPr>
+      </w:pPr>
+    </w:p>
+    <w:p>
+      <w:pPr>
+        <w:spacing w:line="200" w:lineRule="exact"/>
+        <w:rPr>
+          <w:rFonts w:hint="default" w:ascii="Times New Roman" w:hAnsi="Times New Roman" w:eastAsia="Times New Roman" w:cs="Times New Roman"/>
           <w:sz w:val="24"/>
         </w:rPr>
       </w:pPr>
@@ -444,7 +444,7 @@
       <w:pPr>
         <w:spacing w:line="268" w:lineRule="exact"/>
         <w:rPr>
-          <w:rFonts w:ascii="Times New Roman" w:hAnsi="Times New Roman" w:eastAsia="Times New Roman"/>
+          <w:rFonts w:hint="default" w:ascii="Times New Roman" w:hAnsi="Times New Roman" w:eastAsia="Times New Roman" w:cs="Times New Roman"/>
           <w:sz w:val="24"/>
         </w:rPr>
       </w:pPr>
@@ -455,7 +455,7 @@
         <w:ind w:right="-13"/>
         <w:jc w:val="center"/>
         <w:rPr>
-          <w:rFonts w:hint="default" w:ascii="Arial" w:hAnsi="Arial" w:eastAsia="Arial"/>
+          <w:rFonts w:hint="default" w:ascii="Times New Roman" w:hAnsi="Times New Roman" w:eastAsia="Arial" w:cs="Times New Roman"/>
           <w:color w:val="4E6127"/>
           <w:sz w:val="51"/>
           <w:lang w:val="en-GB"/>
@@ -463,7 +463,7 @@
       </w:pPr>
       <w:r>
         <w:rPr>
-          <w:rFonts w:ascii="Arial" w:hAnsi="Arial" w:eastAsia="Arial"/>
+          <w:rFonts w:hint="default" w:ascii="Times New Roman" w:hAnsi="Times New Roman" w:eastAsia="Arial" w:cs="Times New Roman"/>
           <w:color w:val="4E6127"/>
           <w:sz w:val="51"/>
         </w:rPr>
@@ -471,7 +471,7 @@
       </w:r>
       <w:r>
         <w:rPr>
-          <w:rFonts w:hint="default" w:ascii="Arial" w:hAnsi="Arial" w:eastAsia="Arial"/>
+          <w:rFonts w:hint="default" w:ascii="Times New Roman" w:hAnsi="Times New Roman" w:eastAsia="Arial" w:cs="Times New Roman"/>
           <w:color w:val="4E6127"/>
           <w:sz w:val="51"/>
           <w:lang w:val="en-GB"/>
@@ -485,7 +485,7 @@
         <w:ind w:right="-13"/>
         <w:jc w:val="center"/>
         <w:rPr>
-          <w:rFonts w:hint="default" w:ascii="Arial" w:hAnsi="Arial" w:eastAsia="Arial"/>
+          <w:rFonts w:hint="default" w:ascii="Times New Roman" w:hAnsi="Times New Roman" w:eastAsia="Arial" w:cs="Times New Roman"/>
           <w:color w:val="4E6127"/>
           <w:sz w:val="51"/>
           <w:lang w:val="en-GB"/>
@@ -498,7 +498,7 @@
         <w:ind w:right="-13"/>
         <w:jc w:val="center"/>
         <w:rPr>
-          <w:rFonts w:hint="default" w:ascii="Arial" w:hAnsi="Arial" w:eastAsia="Arial"/>
+          <w:rFonts w:hint="default" w:ascii="Times New Roman" w:hAnsi="Times New Roman" w:eastAsia="Arial" w:cs="Times New Roman"/>
           <w:color w:val="4E6127"/>
           <w:sz w:val="51"/>
           <w:lang w:val="en-GB"/>
@@ -506,15 +506,13 @@
       </w:pPr>
       <w:r>
         <w:rPr>
-          <w:rFonts w:hint="default" w:ascii="Arial" w:hAnsi="Arial" w:eastAsia="Arial"/>
+          <w:rFonts w:hint="default" w:ascii="Times New Roman" w:hAnsi="Times New Roman" w:eastAsia="Arial" w:cs="Times New Roman"/>
           <w:color w:val="4E6127"/>
           <w:sz w:val="51"/>
           <w:lang w:val="en-GB"/>
         </w:rPr>
         <w:t xml:space="preserve">Bài thực hành số </w:t>
       </w:r>
-      <w:bookmarkStart w:id="1" w:name="_GoBack"/>
-      <w:bookmarkEnd w:id="1"/>
     </w:p>
     <w:p>
       <w:pPr>
@@ -522,7 +520,7 @@
         <w:ind w:right="-13"/>
         <w:jc w:val="center"/>
         <w:rPr>
-          <w:rFonts w:hint="default" w:ascii="Arial" w:hAnsi="Arial" w:eastAsia="Arial"/>
+          <w:rFonts w:hint="default" w:ascii="Times New Roman" w:hAnsi="Times New Roman" w:eastAsia="Arial" w:cs="Times New Roman"/>
           <w:color w:val="4E6127"/>
           <w:sz w:val="51"/>
           <w:lang w:val="en-GB"/>
@@ -533,7 +531,7 @@
       <w:pPr>
         <w:spacing w:line="200" w:lineRule="exact"/>
         <w:rPr>
-          <w:rFonts w:ascii="Times New Roman" w:hAnsi="Times New Roman" w:eastAsia="Times New Roman"/>
+          <w:rFonts w:hint="default" w:ascii="Times New Roman" w:hAnsi="Times New Roman" w:eastAsia="Times New Roman" w:cs="Times New Roman"/>
           <w:sz w:val="24"/>
         </w:rPr>
       </w:pPr>
@@ -542,7 +540,7 @@
       <w:pPr>
         <w:spacing w:line="182" w:lineRule="exact"/>
         <w:rPr>
-          <w:rFonts w:hint="default" w:ascii="Arial" w:hAnsi="Arial" w:eastAsia="Times New Roman" w:cs="Arial"/>
+          <w:rFonts w:hint="default" w:ascii="Times New Roman" w:hAnsi="Times New Roman" w:eastAsia="Times New Roman" w:cs="Times New Roman"/>
           <w:b/>
           <w:bCs/>
           <w:sz w:val="32"/>
@@ -557,7 +555,7 @@
         <w:ind w:left="0" w:leftChars="0" w:firstLine="0" w:firstLineChars="0"/>
         <w:jc w:val="center"/>
         <w:rPr>
-          <w:rFonts w:hint="default" w:ascii="Arial" w:hAnsi="Arial" w:eastAsia="Comic Sans MS" w:cs="Arial"/>
+          <w:rFonts w:hint="default" w:ascii="Times New Roman" w:hAnsi="Times New Roman" w:eastAsia="Comic Sans MS" w:cs="Times New Roman"/>
           <w:b/>
           <w:bCs/>
           <w:sz w:val="32"/>
@@ -567,7 +565,7 @@
       </w:pPr>
       <w:r>
         <w:rPr>
-          <w:rFonts w:hint="default" w:ascii="Arial" w:hAnsi="Arial" w:eastAsia="Comic Sans MS" w:cs="Arial"/>
+          <w:rFonts w:hint="default" w:ascii="Times New Roman" w:hAnsi="Times New Roman" w:eastAsia="Comic Sans MS" w:cs="Times New Roman"/>
           <w:b/>
           <w:bCs/>
           <w:sz w:val="32"/>
@@ -583,7 +581,7 @@
         <w:ind w:left="0" w:leftChars="0" w:firstLine="0" w:firstLineChars="0"/>
         <w:jc w:val="center"/>
         <w:rPr>
-          <w:rFonts w:hint="default" w:ascii="Arial" w:hAnsi="Arial" w:eastAsia="Comic Sans MS" w:cs="Arial"/>
+          <w:rFonts w:hint="default" w:ascii="Times New Roman" w:hAnsi="Times New Roman" w:eastAsia="Comic Sans MS" w:cs="Times New Roman"/>
           <w:b/>
           <w:bCs/>
           <w:sz w:val="32"/>
@@ -591,18 +589,923 @@
           <w:lang w:val="en-US"/>
         </w:rPr>
       </w:pPr>
-    </w:p>
-    <w:p>
-      <w:pPr>
-        <w:spacing w:line="0" w:lineRule="atLeast"/>
-        <w:ind w:left="360" w:firstLine="1860" w:firstLineChars="581"/>
-        <w:jc w:val="left"/>
-        <w:rPr>
-          <w:rFonts w:hint="default" w:ascii="Arial" w:hAnsi="Arial" w:eastAsia="Comic Sans MS" w:cs="Arial"/>
+      <w:r>
+        <w:rPr>
+          <w:rFonts w:hint="default" w:ascii="Times New Roman" w:hAnsi="Times New Roman" w:eastAsia="Comic Sans MS" w:cs="Times New Roman"/>
           <w:b/>
           <w:bCs/>
           <w:sz w:val="32"/>
           <w:szCs w:val="32"/>
+          <w:lang w:val="en-US"/>
+        </w:rPr>
+        <w:t>Cao Thanh Lương - 1914076</w:t>
+      </w:r>
+    </w:p>
+    <w:p>
+      <w:pPr>
+        <w:spacing w:line="0" w:lineRule="atLeast"/>
+        <w:ind w:left="0" w:leftChars="0" w:firstLine="0" w:firstLineChars="0"/>
+        <w:jc w:val="center"/>
+        <w:rPr>
+          <w:rFonts w:hint="default" w:ascii="Times New Roman" w:hAnsi="Times New Roman" w:eastAsia="Comic Sans MS" w:cs="Times New Roman"/>
+          <w:b/>
+          <w:bCs/>
+          <w:sz w:val="32"/>
+          <w:szCs w:val="32"/>
+          <w:lang w:val="en-US"/>
+        </w:rPr>
+      </w:pPr>
+      <w:r>
+        <w:rPr>
+          <w:rFonts w:hint="default" w:ascii="Times New Roman" w:hAnsi="Times New Roman" w:eastAsia="Comic Sans MS" w:cs="Times New Roman"/>
+          <w:b/>
+          <w:bCs/>
+          <w:sz w:val="32"/>
+          <w:szCs w:val="32"/>
+          <w:lang w:val="en-US"/>
+        </w:rPr>
+        <w:t>Nguyễn Văn Việt - 1912436</w:t>
+      </w:r>
+    </w:p>
+    <w:p>
+      <w:pPr>
+        <w:spacing w:line="0" w:lineRule="atLeast"/>
+        <w:ind w:left="0" w:leftChars="0" w:firstLine="0" w:firstLineChars="0"/>
+        <w:jc w:val="center"/>
+        <w:rPr>
+          <w:rFonts w:hint="default" w:ascii="Times New Roman" w:hAnsi="Times New Roman" w:eastAsia="Comic Sans MS" w:cs="Times New Roman"/>
+          <w:b/>
+          <w:bCs/>
+          <w:sz w:val="32"/>
+          <w:szCs w:val="32"/>
+          <w:lang w:val="en-US"/>
+        </w:rPr>
+      </w:pPr>
+      <w:r>
+        <w:rPr>
+          <w:rFonts w:hint="default" w:ascii="Times New Roman" w:hAnsi="Times New Roman" w:eastAsia="Comic Sans MS" w:cs="Times New Roman"/>
+          <w:b/>
+          <w:bCs/>
+          <w:sz w:val="32"/>
+          <w:szCs w:val="32"/>
+          <w:lang w:val="en-US"/>
+        </w:rPr>
+        <w:t>Huỳnh Ngọc Bảo Trân - 1912269</w:t>
+      </w:r>
+    </w:p>
+    <w:p>
+      <w:pPr>
+        <w:rPr>
+          <w:rFonts w:hint="default" w:ascii="Times New Roman" w:hAnsi="Times New Roman" w:eastAsia="Comic Sans MS" w:cs="Times New Roman"/>
+          <w:b/>
+          <w:bCs/>
+          <w:sz w:val="32"/>
+          <w:szCs w:val="32"/>
+          <w:lang w:val="en-US"/>
+        </w:rPr>
+      </w:pPr>
+      <w:r>
+        <w:rPr>
+          <w:rFonts w:hint="default" w:ascii="Times New Roman" w:hAnsi="Times New Roman" w:eastAsia="Comic Sans MS" w:cs="Times New Roman"/>
+          <w:b/>
+          <w:bCs/>
+          <w:sz w:val="32"/>
+          <w:szCs w:val="32"/>
+          <w:lang w:val="en-US"/>
+        </w:rPr>
+        <w:br w:type="page"/>
+      </w:r>
+    </w:p>
+    <w:tbl>
+      <w:tblPr>
+        <w:tblStyle w:val="6"/>
+        <w:tblW w:w="5000" w:type="pct"/>
+        <w:jc w:val="center"/>
+        <w:tblBorders>
+          <w:top w:val="single" w:color="auto" w:sz="4" w:space="0"/>
+          <w:left w:val="single" w:color="auto" w:sz="4" w:space="0"/>
+          <w:bottom w:val="single" w:color="auto" w:sz="4" w:space="0"/>
+          <w:right w:val="single" w:color="auto" w:sz="4" w:space="0"/>
+          <w:insideH w:val="single" w:color="auto" w:sz="4" w:space="0"/>
+          <w:insideV w:val="single" w:color="auto" w:sz="4" w:space="0"/>
+        </w:tblBorders>
+        <w:tblLayout w:type="autofit"/>
+        <w:tblCellMar>
+          <w:top w:w="0" w:type="dxa"/>
+          <w:left w:w="108" w:type="dxa"/>
+          <w:bottom w:w="0" w:type="dxa"/>
+          <w:right w:w="108" w:type="dxa"/>
+        </w:tblCellMar>
+      </w:tblPr>
+      <w:tblGrid>
+        <w:gridCol w:w="3981"/>
+        <w:gridCol w:w="1949"/>
+        <w:gridCol w:w="2592"/>
+      </w:tblGrid>
+      <w:tr>
+        <w:tblPrEx>
+          <w:tblBorders>
+            <w:top w:val="single" w:color="auto" w:sz="4" w:space="0"/>
+            <w:left w:val="single" w:color="auto" w:sz="4" w:space="0"/>
+            <w:bottom w:val="single" w:color="auto" w:sz="4" w:space="0"/>
+            <w:right w:val="single" w:color="auto" w:sz="4" w:space="0"/>
+            <w:insideH w:val="single" w:color="auto" w:sz="4" w:space="0"/>
+            <w:insideV w:val="single" w:color="auto" w:sz="4" w:space="0"/>
+          </w:tblBorders>
+          <w:tblCellMar>
+            <w:top w:w="0" w:type="dxa"/>
+            <w:left w:w="108" w:type="dxa"/>
+            <w:bottom w:w="0" w:type="dxa"/>
+            <w:right w:w="108" w:type="dxa"/>
+          </w:tblCellMar>
+        </w:tblPrEx>
+        <w:trPr>
+          <w:jc w:val="center"/>
+        </w:trPr>
+        <w:tc>
+          <w:tcPr>
+            <w:tcW w:w="2335" w:type="pct"/>
+          </w:tcPr>
+          <w:p>
+            <w:pPr>
+              <w:widowControl w:val="0"/>
+              <w:jc w:val="center"/>
+              <w:rPr>
+                <w:rFonts w:hint="default" w:ascii="Times New Roman" w:hAnsi="Times New Roman" w:eastAsia="Comic Sans MS" w:cs="Times New Roman"/>
+                <w:b/>
+                <w:bCs/>
+                <w:sz w:val="32"/>
+                <w:szCs w:val="32"/>
+                <w:vertAlign w:val="baseline"/>
+                <w:lang w:val="en-GB"/>
+              </w:rPr>
+            </w:pPr>
+            <w:r>
+              <w:rPr>
+                <w:rFonts w:hint="default" w:ascii="Times New Roman" w:hAnsi="Times New Roman" w:eastAsia="Comic Sans MS" w:cs="Times New Roman"/>
+                <w:b/>
+                <w:bCs/>
+                <w:sz w:val="32"/>
+                <w:szCs w:val="32"/>
+                <w:vertAlign w:val="baseline"/>
+                <w:lang w:val="en-GB"/>
+              </w:rPr>
+              <w:t>Họ và tên</w:t>
+            </w:r>
+          </w:p>
+        </w:tc>
+        <w:tc>
+          <w:tcPr>
+            <w:tcW w:w="1143" w:type="pct"/>
+          </w:tcPr>
+          <w:p>
+            <w:pPr>
+              <w:widowControl w:val="0"/>
+              <w:jc w:val="center"/>
+              <w:rPr>
+                <w:rFonts w:hint="default" w:ascii="Times New Roman" w:hAnsi="Times New Roman" w:eastAsia="Comic Sans MS" w:cs="Times New Roman"/>
+                <w:b/>
+                <w:bCs/>
+                <w:sz w:val="32"/>
+                <w:szCs w:val="32"/>
+                <w:vertAlign w:val="baseline"/>
+                <w:lang w:val="en-GB"/>
+              </w:rPr>
+            </w:pPr>
+            <w:r>
+              <w:rPr>
+                <w:rFonts w:hint="default" w:ascii="Times New Roman" w:hAnsi="Times New Roman" w:eastAsia="Comic Sans MS" w:cs="Times New Roman"/>
+                <w:b/>
+                <w:bCs/>
+                <w:sz w:val="32"/>
+                <w:szCs w:val="32"/>
+                <w:vertAlign w:val="baseline"/>
+                <w:lang w:val="en-GB"/>
+              </w:rPr>
+              <w:t>MSSV</w:t>
+            </w:r>
+          </w:p>
+        </w:tc>
+        <w:tc>
+          <w:tcPr>
+            <w:tcW w:w="1520" w:type="pct"/>
+          </w:tcPr>
+          <w:p>
+            <w:pPr>
+              <w:widowControl w:val="0"/>
+              <w:jc w:val="center"/>
+              <w:rPr>
+                <w:rFonts w:hint="default" w:ascii="Times New Roman" w:hAnsi="Times New Roman" w:eastAsia="Comic Sans MS" w:cs="Times New Roman"/>
+                <w:b/>
+                <w:bCs/>
+                <w:sz w:val="32"/>
+                <w:szCs w:val="32"/>
+                <w:vertAlign w:val="baseline"/>
+                <w:lang w:val="en-GB"/>
+              </w:rPr>
+            </w:pPr>
+            <w:r>
+              <w:rPr>
+                <w:rFonts w:hint="default" w:ascii="Times New Roman" w:hAnsi="Times New Roman" w:eastAsia="Comic Sans MS" w:cs="Times New Roman"/>
+                <w:b/>
+                <w:bCs/>
+                <w:sz w:val="32"/>
+                <w:szCs w:val="32"/>
+                <w:vertAlign w:val="baseline"/>
+                <w:lang w:val="en-GB"/>
+              </w:rPr>
+              <w:t>Đóng góp</w:t>
+            </w:r>
+          </w:p>
+        </w:tc>
+      </w:tr>
+      <w:tr>
+        <w:tblPrEx>
+          <w:tblBorders>
+            <w:top w:val="single" w:color="auto" w:sz="4" w:space="0"/>
+            <w:left w:val="single" w:color="auto" w:sz="4" w:space="0"/>
+            <w:bottom w:val="single" w:color="auto" w:sz="4" w:space="0"/>
+            <w:right w:val="single" w:color="auto" w:sz="4" w:space="0"/>
+            <w:insideH w:val="single" w:color="auto" w:sz="4" w:space="0"/>
+            <w:insideV w:val="single" w:color="auto" w:sz="4" w:space="0"/>
+          </w:tblBorders>
+          <w:tblCellMar>
+            <w:top w:w="0" w:type="dxa"/>
+            <w:left w:w="108" w:type="dxa"/>
+            <w:bottom w:w="0" w:type="dxa"/>
+            <w:right w:w="108" w:type="dxa"/>
+          </w:tblCellMar>
+        </w:tblPrEx>
+        <w:trPr>
+          <w:jc w:val="center"/>
+        </w:trPr>
+        <w:tc>
+          <w:tcPr>
+            <w:tcW w:w="2335" w:type="pct"/>
+          </w:tcPr>
+          <w:p>
+            <w:pPr>
+              <w:widowControl w:val="0"/>
+              <w:jc w:val="center"/>
+              <w:rPr>
+                <w:rFonts w:hint="default" w:ascii="Times New Roman" w:hAnsi="Times New Roman" w:eastAsia="Comic Sans MS" w:cs="Times New Roman"/>
+                <w:b w:val="0"/>
+                <w:bCs w:val="0"/>
+                <w:sz w:val="32"/>
+                <w:szCs w:val="32"/>
+                <w:vertAlign w:val="baseline"/>
+                <w:lang w:val="en-GB"/>
+              </w:rPr>
+            </w:pPr>
+            <w:r>
+              <w:rPr>
+                <w:rFonts w:hint="default" w:ascii="Times New Roman" w:hAnsi="Times New Roman" w:eastAsia="Comic Sans MS" w:cs="Times New Roman"/>
+                <w:b w:val="0"/>
+                <w:bCs w:val="0"/>
+                <w:sz w:val="32"/>
+                <w:szCs w:val="32"/>
+                <w:vertAlign w:val="baseline"/>
+                <w:lang w:val="en-GB"/>
+              </w:rPr>
+              <w:t>Lương Hữu Phú Lợi</w:t>
+            </w:r>
+          </w:p>
+        </w:tc>
+        <w:tc>
+          <w:tcPr>
+            <w:tcW w:w="1143" w:type="pct"/>
+          </w:tcPr>
+          <w:p>
+            <w:pPr>
+              <w:widowControl w:val="0"/>
+              <w:jc w:val="center"/>
+              <w:rPr>
+                <w:rFonts w:hint="default" w:ascii="Times New Roman" w:hAnsi="Times New Roman" w:eastAsia="Comic Sans MS" w:cs="Times New Roman"/>
+                <w:b w:val="0"/>
+                <w:bCs w:val="0"/>
+                <w:sz w:val="32"/>
+                <w:szCs w:val="32"/>
+                <w:vertAlign w:val="baseline"/>
+                <w:lang w:val="en-GB"/>
+              </w:rPr>
+            </w:pPr>
+            <w:r>
+              <w:rPr>
+                <w:rFonts w:hint="default" w:ascii="Times New Roman" w:hAnsi="Times New Roman" w:eastAsia="Comic Sans MS" w:cs="Times New Roman"/>
+                <w:b w:val="0"/>
+                <w:bCs w:val="0"/>
+                <w:sz w:val="32"/>
+                <w:szCs w:val="32"/>
+                <w:vertAlign w:val="baseline"/>
+                <w:lang w:val="en-GB"/>
+              </w:rPr>
+              <w:t>1911545</w:t>
+            </w:r>
+          </w:p>
+        </w:tc>
+        <w:tc>
+          <w:tcPr>
+            <w:tcW w:w="1520" w:type="pct"/>
+          </w:tcPr>
+          <w:p>
+            <w:pPr>
+              <w:widowControl w:val="0"/>
+              <w:jc w:val="center"/>
+              <w:rPr>
+                <w:rFonts w:hint="default" w:ascii="Times New Roman" w:hAnsi="Times New Roman" w:eastAsia="Comic Sans MS" w:cs="Times New Roman"/>
+                <w:b w:val="0"/>
+                <w:bCs w:val="0"/>
+                <w:sz w:val="32"/>
+                <w:szCs w:val="32"/>
+                <w:vertAlign w:val="baseline"/>
+                <w:lang w:val="en-US"/>
+              </w:rPr>
+            </w:pPr>
+            <w:r>
+              <w:rPr>
+                <w:rFonts w:hint="default" w:ascii="Times New Roman" w:hAnsi="Times New Roman" w:eastAsia="Comic Sans MS" w:cs="Times New Roman"/>
+                <w:b w:val="0"/>
+                <w:bCs w:val="0"/>
+                <w:sz w:val="32"/>
+                <w:szCs w:val="32"/>
+                <w:vertAlign w:val="baseline"/>
+                <w:lang w:val="en-US"/>
+              </w:rPr>
+              <w:t>100%</w:t>
+            </w:r>
+          </w:p>
+        </w:tc>
+      </w:tr>
+      <w:tr>
+        <w:tblPrEx>
+          <w:tblBorders>
+            <w:top w:val="single" w:color="auto" w:sz="4" w:space="0"/>
+            <w:left w:val="single" w:color="auto" w:sz="4" w:space="0"/>
+            <w:bottom w:val="single" w:color="auto" w:sz="4" w:space="0"/>
+            <w:right w:val="single" w:color="auto" w:sz="4" w:space="0"/>
+            <w:insideH w:val="single" w:color="auto" w:sz="4" w:space="0"/>
+            <w:insideV w:val="single" w:color="auto" w:sz="4" w:space="0"/>
+          </w:tblBorders>
+          <w:tblCellMar>
+            <w:top w:w="0" w:type="dxa"/>
+            <w:left w:w="108" w:type="dxa"/>
+            <w:bottom w:w="0" w:type="dxa"/>
+            <w:right w:w="108" w:type="dxa"/>
+          </w:tblCellMar>
+        </w:tblPrEx>
+        <w:trPr>
+          <w:jc w:val="center"/>
+        </w:trPr>
+        <w:tc>
+          <w:tcPr>
+            <w:tcW w:w="2335" w:type="pct"/>
+          </w:tcPr>
+          <w:p>
+            <w:pPr>
+              <w:widowControl w:val="0"/>
+              <w:jc w:val="center"/>
+              <w:rPr>
+                <w:rFonts w:hint="default" w:ascii="Times New Roman" w:hAnsi="Times New Roman" w:eastAsia="Comic Sans MS" w:cs="Times New Roman"/>
+                <w:b w:val="0"/>
+                <w:bCs w:val="0"/>
+                <w:sz w:val="32"/>
+                <w:szCs w:val="32"/>
+                <w:vertAlign w:val="baseline"/>
+                <w:lang w:val="en-GB"/>
+              </w:rPr>
+            </w:pPr>
+            <w:r>
+              <w:rPr>
+                <w:rFonts w:hint="default" w:ascii="Times New Roman" w:hAnsi="Times New Roman" w:eastAsia="Comic Sans MS" w:cs="Times New Roman"/>
+                <w:b w:val="0"/>
+                <w:bCs w:val="0"/>
+                <w:sz w:val="32"/>
+                <w:szCs w:val="32"/>
+                <w:vertAlign w:val="baseline"/>
+                <w:lang w:val="en-GB"/>
+              </w:rPr>
+              <w:t>Cao Thanh Lương</w:t>
+            </w:r>
+          </w:p>
+        </w:tc>
+        <w:tc>
+          <w:tcPr>
+            <w:tcW w:w="1143" w:type="pct"/>
+          </w:tcPr>
+          <w:p>
+            <w:pPr>
+              <w:widowControl w:val="0"/>
+              <w:jc w:val="center"/>
+              <w:rPr>
+                <w:rFonts w:hint="default" w:ascii="Times New Roman" w:hAnsi="Times New Roman" w:eastAsia="Comic Sans MS" w:cs="Times New Roman"/>
+                <w:b w:val="0"/>
+                <w:bCs w:val="0"/>
+                <w:sz w:val="32"/>
+                <w:szCs w:val="32"/>
+                <w:vertAlign w:val="baseline"/>
+                <w:lang w:val="en-US"/>
+              </w:rPr>
+            </w:pPr>
+            <w:r>
+              <w:rPr>
+                <w:rFonts w:hint="default" w:ascii="Times New Roman" w:hAnsi="Times New Roman" w:eastAsia="Comic Sans MS" w:cs="Times New Roman"/>
+                <w:b w:val="0"/>
+                <w:bCs w:val="0"/>
+                <w:sz w:val="32"/>
+                <w:szCs w:val="32"/>
+                <w:vertAlign w:val="baseline"/>
+                <w:lang w:val="en-US"/>
+              </w:rPr>
+              <w:t>1914076</w:t>
+            </w:r>
+          </w:p>
+        </w:tc>
+        <w:tc>
+          <w:tcPr>
+            <w:tcW w:w="1520" w:type="pct"/>
+          </w:tcPr>
+          <w:p>
+            <w:pPr>
+              <w:widowControl w:val="0"/>
+              <w:jc w:val="center"/>
+              <w:rPr>
+                <w:rFonts w:hint="default" w:ascii="Times New Roman" w:hAnsi="Times New Roman" w:eastAsia="Comic Sans MS" w:cs="Times New Roman"/>
+                <w:b w:val="0"/>
+                <w:bCs w:val="0"/>
+                <w:sz w:val="32"/>
+                <w:szCs w:val="32"/>
+                <w:vertAlign w:val="baseline"/>
+                <w:lang w:val="en-US"/>
+              </w:rPr>
+            </w:pPr>
+            <w:r>
+              <w:rPr>
+                <w:rFonts w:hint="default" w:ascii="Times New Roman" w:hAnsi="Times New Roman" w:eastAsia="Comic Sans MS" w:cs="Times New Roman"/>
+                <w:b w:val="0"/>
+                <w:bCs w:val="0"/>
+                <w:sz w:val="32"/>
+                <w:szCs w:val="32"/>
+                <w:vertAlign w:val="baseline"/>
+                <w:lang w:val="en-US"/>
+              </w:rPr>
+              <w:t>100%</w:t>
+            </w:r>
+          </w:p>
+        </w:tc>
+      </w:tr>
+      <w:tr>
+        <w:tblPrEx>
+          <w:tblBorders>
+            <w:top w:val="single" w:color="auto" w:sz="4" w:space="0"/>
+            <w:left w:val="single" w:color="auto" w:sz="4" w:space="0"/>
+            <w:bottom w:val="single" w:color="auto" w:sz="4" w:space="0"/>
+            <w:right w:val="single" w:color="auto" w:sz="4" w:space="0"/>
+            <w:insideH w:val="single" w:color="auto" w:sz="4" w:space="0"/>
+            <w:insideV w:val="single" w:color="auto" w:sz="4" w:space="0"/>
+          </w:tblBorders>
+          <w:tblCellMar>
+            <w:top w:w="0" w:type="dxa"/>
+            <w:left w:w="108" w:type="dxa"/>
+            <w:bottom w:w="0" w:type="dxa"/>
+            <w:right w:w="108" w:type="dxa"/>
+          </w:tblCellMar>
+        </w:tblPrEx>
+        <w:trPr>
+          <w:jc w:val="center"/>
+        </w:trPr>
+        <w:tc>
+          <w:tcPr>
+            <w:tcW w:w="2335" w:type="pct"/>
+          </w:tcPr>
+          <w:p>
+            <w:pPr>
+              <w:widowControl w:val="0"/>
+              <w:jc w:val="center"/>
+              <w:rPr>
+                <w:rFonts w:hint="default" w:ascii="Times New Roman" w:hAnsi="Times New Roman" w:eastAsia="Comic Sans MS" w:cs="Times New Roman"/>
+                <w:b w:val="0"/>
+                <w:bCs w:val="0"/>
+                <w:sz w:val="32"/>
+                <w:szCs w:val="32"/>
+                <w:vertAlign w:val="baseline"/>
+                <w:lang w:val="en-GB"/>
+              </w:rPr>
+            </w:pPr>
+            <w:r>
+              <w:rPr>
+                <w:rFonts w:hint="default" w:ascii="Times New Roman" w:hAnsi="Times New Roman" w:eastAsia="Comic Sans MS" w:cs="Times New Roman"/>
+                <w:b w:val="0"/>
+                <w:bCs w:val="0"/>
+                <w:sz w:val="32"/>
+                <w:szCs w:val="32"/>
+                <w:vertAlign w:val="baseline"/>
+                <w:lang w:val="en-GB"/>
+              </w:rPr>
+              <w:t>Nguyễn V</w:t>
+            </w:r>
+            <w:r>
+              <w:rPr>
+                <w:rFonts w:hint="default" w:ascii="Times New Roman" w:hAnsi="Times New Roman" w:eastAsia="Comic Sans MS" w:cs="Times New Roman"/>
+                <w:b w:val="0"/>
+                <w:bCs w:val="0"/>
+                <w:sz w:val="32"/>
+                <w:szCs w:val="32"/>
+                <w:vertAlign w:val="baseline"/>
+                <w:lang w:val="en-US"/>
+              </w:rPr>
+              <w:t>ă</w:t>
+            </w:r>
+            <w:r>
+              <w:rPr>
+                <w:rFonts w:hint="default" w:ascii="Times New Roman" w:hAnsi="Times New Roman" w:eastAsia="Comic Sans MS" w:cs="Times New Roman"/>
+                <w:b w:val="0"/>
+                <w:bCs w:val="0"/>
+                <w:sz w:val="32"/>
+                <w:szCs w:val="32"/>
+                <w:vertAlign w:val="baseline"/>
+                <w:lang w:val="en-GB"/>
+              </w:rPr>
+              <w:t>n Việt</w:t>
+            </w:r>
+          </w:p>
+        </w:tc>
+        <w:tc>
+          <w:tcPr>
+            <w:tcW w:w="1143" w:type="pct"/>
+          </w:tcPr>
+          <w:p>
+            <w:pPr>
+              <w:widowControl w:val="0"/>
+              <w:jc w:val="center"/>
+              <w:rPr>
+                <w:rFonts w:hint="default" w:ascii="Times New Roman" w:hAnsi="Times New Roman" w:eastAsia="Comic Sans MS" w:cs="Times New Roman"/>
+                <w:b w:val="0"/>
+                <w:bCs w:val="0"/>
+                <w:sz w:val="32"/>
+                <w:szCs w:val="32"/>
+                <w:vertAlign w:val="baseline"/>
+                <w:lang w:val="en-US"/>
+              </w:rPr>
+            </w:pPr>
+            <w:r>
+              <w:rPr>
+                <w:rFonts w:hint="default" w:ascii="Times New Roman" w:hAnsi="Times New Roman" w:eastAsia="Comic Sans MS" w:cs="Times New Roman"/>
+                <w:b w:val="0"/>
+                <w:bCs w:val="0"/>
+                <w:sz w:val="32"/>
+                <w:szCs w:val="32"/>
+                <w:vertAlign w:val="baseline"/>
+                <w:lang w:val="en-US"/>
+              </w:rPr>
+              <w:t>1912436</w:t>
+            </w:r>
+          </w:p>
+        </w:tc>
+        <w:tc>
+          <w:tcPr>
+            <w:tcW w:w="1520" w:type="pct"/>
+          </w:tcPr>
+          <w:p>
+            <w:pPr>
+              <w:widowControl w:val="0"/>
+              <w:jc w:val="center"/>
+              <w:rPr>
+                <w:rFonts w:hint="default" w:ascii="Times New Roman" w:hAnsi="Times New Roman" w:eastAsia="Comic Sans MS" w:cs="Times New Roman"/>
+                <w:b w:val="0"/>
+                <w:bCs w:val="0"/>
+                <w:sz w:val="32"/>
+                <w:szCs w:val="32"/>
+                <w:vertAlign w:val="baseline"/>
+                <w:lang w:val="en-US"/>
+              </w:rPr>
+            </w:pPr>
+            <w:r>
+              <w:rPr>
+                <w:rFonts w:hint="default" w:ascii="Times New Roman" w:hAnsi="Times New Roman" w:eastAsia="Comic Sans MS" w:cs="Times New Roman"/>
+                <w:b w:val="0"/>
+                <w:bCs w:val="0"/>
+                <w:sz w:val="32"/>
+                <w:szCs w:val="32"/>
+                <w:vertAlign w:val="baseline"/>
+                <w:lang w:val="en-US"/>
+              </w:rPr>
+              <w:t>100%</w:t>
+            </w:r>
+          </w:p>
+        </w:tc>
+      </w:tr>
+      <w:tr>
+        <w:tblPrEx>
+          <w:tblBorders>
+            <w:top w:val="single" w:color="auto" w:sz="4" w:space="0"/>
+            <w:left w:val="single" w:color="auto" w:sz="4" w:space="0"/>
+            <w:bottom w:val="single" w:color="auto" w:sz="4" w:space="0"/>
+            <w:right w:val="single" w:color="auto" w:sz="4" w:space="0"/>
+            <w:insideH w:val="single" w:color="auto" w:sz="4" w:space="0"/>
+            <w:insideV w:val="single" w:color="auto" w:sz="4" w:space="0"/>
+          </w:tblBorders>
+          <w:tblCellMar>
+            <w:top w:w="0" w:type="dxa"/>
+            <w:left w:w="108" w:type="dxa"/>
+            <w:bottom w:w="0" w:type="dxa"/>
+            <w:right w:w="108" w:type="dxa"/>
+          </w:tblCellMar>
+        </w:tblPrEx>
+        <w:trPr>
+          <w:jc w:val="center"/>
+        </w:trPr>
+        <w:tc>
+          <w:tcPr>
+            <w:tcW w:w="2335" w:type="pct"/>
+          </w:tcPr>
+          <w:p>
+            <w:pPr>
+              <w:widowControl w:val="0"/>
+              <w:jc w:val="center"/>
+              <w:rPr>
+                <w:rFonts w:hint="default" w:ascii="Times New Roman" w:hAnsi="Times New Roman" w:eastAsia="Comic Sans MS" w:cs="Times New Roman"/>
+                <w:b w:val="0"/>
+                <w:bCs w:val="0"/>
+                <w:sz w:val="32"/>
+                <w:szCs w:val="32"/>
+                <w:vertAlign w:val="baseline"/>
+                <w:lang w:val="en-US"/>
+              </w:rPr>
+            </w:pPr>
+            <w:r>
+              <w:rPr>
+                <w:rFonts w:hint="default" w:ascii="Times New Roman" w:hAnsi="Times New Roman" w:eastAsia="Comic Sans MS" w:cs="Times New Roman"/>
+                <w:b w:val="0"/>
+                <w:bCs w:val="0"/>
+                <w:sz w:val="32"/>
+                <w:szCs w:val="32"/>
+                <w:vertAlign w:val="baseline"/>
+                <w:lang w:val="en-US"/>
+              </w:rPr>
+              <w:t>Huỳnh Ngọc Bảo Trân</w:t>
+            </w:r>
+          </w:p>
+        </w:tc>
+        <w:tc>
+          <w:tcPr>
+            <w:tcW w:w="1143" w:type="pct"/>
+          </w:tcPr>
+          <w:p>
+            <w:pPr>
+              <w:widowControl w:val="0"/>
+              <w:jc w:val="center"/>
+              <w:rPr>
+                <w:rFonts w:hint="default" w:ascii="Times New Roman" w:hAnsi="Times New Roman" w:eastAsia="Comic Sans MS" w:cs="Times New Roman"/>
+                <w:b w:val="0"/>
+                <w:bCs w:val="0"/>
+                <w:sz w:val="32"/>
+                <w:szCs w:val="32"/>
+                <w:vertAlign w:val="baseline"/>
+                <w:lang w:val="en-US"/>
+              </w:rPr>
+            </w:pPr>
+            <w:r>
+              <w:rPr>
+                <w:rFonts w:hint="default" w:ascii="Times New Roman" w:hAnsi="Times New Roman" w:eastAsia="Comic Sans MS" w:cs="Times New Roman"/>
+                <w:b w:val="0"/>
+                <w:bCs w:val="0"/>
+                <w:sz w:val="32"/>
+                <w:szCs w:val="32"/>
+                <w:vertAlign w:val="baseline"/>
+                <w:lang w:val="en-US"/>
+              </w:rPr>
+              <w:t>1912269</w:t>
+            </w:r>
+          </w:p>
+        </w:tc>
+        <w:tc>
+          <w:tcPr>
+            <w:tcW w:w="1520" w:type="pct"/>
+          </w:tcPr>
+          <w:p>
+            <w:pPr>
+              <w:widowControl w:val="0"/>
+              <w:jc w:val="center"/>
+              <w:rPr>
+                <w:rFonts w:hint="default" w:ascii="Times New Roman" w:hAnsi="Times New Roman" w:eastAsia="Comic Sans MS" w:cs="Times New Roman"/>
+                <w:b w:val="0"/>
+                <w:bCs w:val="0"/>
+                <w:sz w:val="32"/>
+                <w:szCs w:val="32"/>
+                <w:vertAlign w:val="baseline"/>
+                <w:lang w:val="en-US"/>
+              </w:rPr>
+            </w:pPr>
+            <w:r>
+              <w:rPr>
+                <w:rFonts w:hint="default" w:ascii="Times New Roman" w:hAnsi="Times New Roman" w:eastAsia="Comic Sans MS" w:cs="Times New Roman"/>
+                <w:b w:val="0"/>
+                <w:bCs w:val="0"/>
+                <w:sz w:val="32"/>
+                <w:szCs w:val="32"/>
+                <w:vertAlign w:val="baseline"/>
+                <w:lang w:val="en-US"/>
+              </w:rPr>
+              <w:t>100%</w:t>
+            </w:r>
+          </w:p>
+        </w:tc>
+      </w:tr>
+    </w:tbl>
+    <w:p>
+      <w:pPr>
+        <w:rPr>
+          <w:rFonts w:hint="default" w:ascii="Times New Roman" w:hAnsi="Times New Roman" w:eastAsia="Comic Sans MS" w:cs="Times New Roman"/>
+          <w:b/>
+          <w:bCs/>
+          <w:sz w:val="32"/>
+          <w:szCs w:val="32"/>
+          <w:lang w:val="en-US"/>
+        </w:rPr>
+      </w:pPr>
+    </w:p>
+    <w:p>
+      <w:pPr>
+        <w:spacing w:line="0" w:lineRule="atLeast"/>
+        <w:ind w:left="0" w:leftChars="0" w:firstLine="0" w:firstLineChars="0"/>
+        <w:jc w:val="center"/>
+        <w:rPr>
+          <w:rFonts w:hint="default" w:ascii="Times New Roman" w:hAnsi="Times New Roman" w:eastAsia="Comic Sans MS" w:cs="Times New Roman"/>
+          <w:b/>
+          <w:bCs/>
+          <w:sz w:val="32"/>
+          <w:szCs w:val="32"/>
+          <w:lang w:val="en-US"/>
+        </w:rPr>
+      </w:pPr>
+    </w:p>
+    <w:p>
+      <w:pPr>
+        <w:spacing w:line="0" w:lineRule="atLeast"/>
+        <w:jc w:val="left"/>
+        <w:rPr>
+          <w:rFonts w:hint="default" w:ascii="Times New Roman" w:hAnsi="Times New Roman" w:eastAsia="SimSun" w:cs="Times New Roman"/>
+          <w:sz w:val="24"/>
+          <w:szCs w:val="24"/>
+        </w:rPr>
+      </w:pPr>
+      <w:r>
+        <w:rPr>
+          <w:rFonts w:hint="default" w:ascii="Times New Roman" w:hAnsi="Times New Roman" w:eastAsia="Comic Sans MS" w:cs="Times New Roman"/>
+          <w:b/>
+          <w:bCs/>
+          <w:sz w:val="44"/>
+          <w:szCs w:val="44"/>
+          <w:lang w:val="en-US"/>
+        </w:rPr>
+        <w:t xml:space="preserve">GitHub: </w:t>
+      </w:r>
+      <w:r>
+        <w:rPr>
+          <w:rFonts w:hint="default" w:ascii="Times New Roman" w:hAnsi="Times New Roman" w:eastAsia="SimSun" w:cs="Times New Roman"/>
+          <w:sz w:val="44"/>
+          <w:szCs w:val="44"/>
+        </w:rPr>
+        <w:fldChar w:fldCharType="begin"/>
+      </w:r>
+      <w:r>
+        <w:rPr>
+          <w:rFonts w:hint="default" w:ascii="Times New Roman" w:hAnsi="Times New Roman" w:eastAsia="SimSun" w:cs="Times New Roman"/>
+          <w:sz w:val="44"/>
+          <w:szCs w:val="44"/>
+        </w:rPr>
+        <w:instrText xml:space="preserve"> HYPERLINK "https://github.com/PhuLoi-1911545/school-LAB-embedded-ESP-IDF" </w:instrText>
+      </w:r>
+      <w:r>
+        <w:rPr>
+          <w:rFonts w:hint="default" w:ascii="Times New Roman" w:hAnsi="Times New Roman" w:eastAsia="SimSun" w:cs="Times New Roman"/>
+          <w:sz w:val="44"/>
+          <w:szCs w:val="44"/>
+        </w:rPr>
+        <w:fldChar w:fldCharType="separate"/>
+      </w:r>
+      <w:r>
+        <w:rPr>
+          <w:rStyle w:val="5"/>
+          <w:rFonts w:hint="default" w:ascii="Times New Roman" w:hAnsi="Times New Roman" w:eastAsia="SimSun" w:cs="Times New Roman"/>
+          <w:sz w:val="44"/>
+          <w:szCs w:val="44"/>
+        </w:rPr>
+        <w:t>PhuLoi-1911545/school-LAB-embedded-ESP-IDF (github.com)</w:t>
+      </w:r>
+      <w:r>
+        <w:rPr>
+          <w:rFonts w:hint="default" w:ascii="Times New Roman" w:hAnsi="Times New Roman" w:eastAsia="SimSun" w:cs="Times New Roman"/>
+          <w:sz w:val="44"/>
+          <w:szCs w:val="44"/>
+        </w:rPr>
+        <w:fldChar w:fldCharType="end"/>
+      </w:r>
+    </w:p>
+    <w:p>
+      <w:pPr>
+        <w:spacing w:line="0" w:lineRule="atLeast"/>
+        <w:jc w:val="left"/>
+        <w:rPr>
+          <w:rFonts w:hint="default" w:ascii="Times New Roman" w:hAnsi="Times New Roman" w:eastAsia="SimSun" w:cs="Times New Roman"/>
+          <w:sz w:val="24"/>
+          <w:szCs w:val="24"/>
+        </w:rPr>
+      </w:pPr>
+    </w:p>
+    <w:p>
+      <w:pPr>
+        <w:rPr>
+          <w:rFonts w:hint="default" w:ascii="Times New Roman" w:hAnsi="Times New Roman" w:eastAsia="SimSun" w:cs="Times New Roman"/>
+          <w:sz w:val="24"/>
+          <w:szCs w:val="24"/>
+          <w:lang w:val="en-US"/>
+        </w:rPr>
+      </w:pPr>
+    </w:p>
+    <w:p>
+      <w:pPr>
+        <w:rPr>
+          <w:rFonts w:hint="default" w:ascii="Times New Roman" w:hAnsi="Times New Roman" w:eastAsia="SimSun" w:cs="Times New Roman"/>
+          <w:sz w:val="24"/>
+          <w:szCs w:val="24"/>
+          <w:lang w:val="en-US"/>
+        </w:rPr>
+      </w:pPr>
+      <w:r>
+        <w:rPr>
+          <w:rFonts w:hint="default" w:ascii="Times New Roman" w:hAnsi="Times New Roman" w:eastAsia="SimSun" w:cs="Times New Roman"/>
+          <w:sz w:val="24"/>
+          <w:szCs w:val="24"/>
+          <w:lang w:val="en-US"/>
+        </w:rPr>
+        <w:br w:type="page"/>
+      </w:r>
+    </w:p>
+    <w:p>
+      <w:pPr>
+        <w:pStyle w:val="2"/>
+        <w:numPr>
+          <w:ilvl w:val="0"/>
+          <w:numId w:val="1"/>
+        </w:numPr>
+        <w:bidi w:val="0"/>
+        <w:rPr>
+          <w:rFonts w:hint="default"/>
+          <w:lang w:val="en-US"/>
+        </w:rPr>
+      </w:pPr>
+      <w:r>
+        <w:rPr>
+          <w:rFonts w:hint="default" w:ascii="Times New Roman" w:hAnsi="Times New Roman" w:cs="Times New Roman"/>
+          <w:sz w:val="50"/>
+          <w:szCs w:val="50"/>
+          <w:lang w:val="en-US"/>
+        </w:rPr>
+        <w:t>Thực hiện</w:t>
+      </w:r>
+      <w:bookmarkStart w:id="1" w:name="_GoBack"/>
+      <w:bookmarkEnd w:id="1"/>
+    </w:p>
+    <w:p>
+      <w:pPr>
+        <w:numPr>
+          <w:ilvl w:val="0"/>
+          <w:numId w:val="0"/>
+        </w:numPr>
+        <w:rPr>
+          <w:rFonts w:hint="default" w:ascii="Times New Roman" w:hAnsi="Times New Roman" w:eastAsia="SimSun" w:cs="Times New Roman"/>
+          <w:sz w:val="24"/>
+          <w:szCs w:val="24"/>
+          <w:lang w:val="en-US"/>
+        </w:rPr>
+      </w:pPr>
+    </w:p>
+    <w:p>
+      <w:pPr>
+        <w:pStyle w:val="2"/>
+        <w:numPr>
+          <w:ilvl w:val="0"/>
+          <w:numId w:val="1"/>
+        </w:numPr>
+        <w:bidi w:val="0"/>
+        <w:rPr>
+          <w:rFonts w:hint="default" w:ascii="Times New Roman" w:hAnsi="Times New Roman" w:cs="Times New Roman"/>
+          <w:lang w:val="en-US"/>
+        </w:rPr>
+      </w:pPr>
+      <w:r>
+        <w:rPr>
+          <w:rFonts w:hint="default" w:ascii="Times New Roman" w:hAnsi="Times New Roman" w:cs="Times New Roman"/>
+          <w:lang w:val="en-US"/>
+        </w:rPr>
+        <w:t>Nạp và kết quả</w:t>
+      </w:r>
+    </w:p>
+    <w:p>
+      <w:pPr>
+        <w:rPr>
+          <w:rFonts w:hint="default"/>
           <w:lang w:val="en-US"/>
         </w:rPr>
       </w:pPr>
@@ -617,12 +1520,32 @@
 </w:document>
 </file>
 
+<file path=word/numbering.xml><?xml version="1.0" encoding="utf-8"?>
+<w:numbering xmlns:wpc="http://schemas.microsoft.com/office/word/2010/wordprocessingCanvas" xmlns:mc="http://schemas.openxmlformats.org/markup-compatibility/2006" xmlns:o="urn:schemas-microsoft-com:office:office" xmlns:r="http://schemas.openxmlformats.org/officeDocument/2006/relationships" xmlns:m="http://schemas.openxmlformats.org/officeDocument/2006/math" xmlns:v="urn:schemas-microsoft-com:vml" xmlns:wp14="http://schemas.microsoft.com/office/word/2010/wordprocessingDrawing" xmlns:wp="http://schemas.openxmlformats.org/drawingml/2006/wordprocessingDrawing" xmlns:w10="urn:schemas-microsoft-com:office:word" xmlns:w="http://schemas.openxmlformats.org/wordprocessingml/2006/main" xmlns:w14="http://schemas.microsoft.com/office/word/2010/wordml" xmlns:wpg="http://schemas.microsoft.com/office/word/2010/wordprocessingGroup" xmlns:wpi="http://schemas.microsoft.com/office/word/2010/wordprocessingInk" xmlns:wne="http://schemas.microsoft.com/office/word/2006/wordml" xmlns:wps="http://schemas.microsoft.com/office/word/2010/wordprocessingShape" xmlns:wpsCustomData="http://www.wps.cn/officeDocument/2013/wpsCustomData" mc:Ignorable="w14 wp14">
+  <w:abstractNum w:abstractNumId="0">
+    <w:nsid w:val="7F401EC6"/>
+    <w:multiLevelType w:val="singleLevel"/>
+    <w:tmpl w:val="7F401EC6"/>
+    <w:lvl w:ilvl="0" w:tentative="0">
+      <w:start w:val="1"/>
+      <w:numFmt w:val="decimal"/>
+      <w:suff w:val="space"/>
+      <w:lvlText w:val="%1."/>
+      <w:lvlJc w:val="left"/>
+    </w:lvl>
+  </w:abstractNum>
+  <w:num w:numId="1">
+    <w:abstractNumId w:val="0"/>
+  </w:num>
+</w:numbering>
+</file>
+
 <file path=word/styles.xml><?xml version="1.0" encoding="utf-8"?>
 <w:styles xmlns:mc="http://schemas.openxmlformats.org/markup-compatibility/2006" xmlns:o="urn:schemas-microsoft-com:office:office" xmlns:r="http://schemas.openxmlformats.org/officeDocument/2006/relationships" xmlns:m="http://schemas.openxmlformats.org/officeDocument/2006/math" xmlns:v="urn:schemas-microsoft-com:vml" xmlns:w="http://schemas.openxmlformats.org/wordprocessingml/2006/main" xmlns:w14="http://schemas.microsoft.com/office/word/2010/wordml" xmlns:w10="urn:schemas-microsoft-com:office:word" xmlns:sl="http://schemas.openxmlformats.org/schemaLibrary/2006/main" xmlns:wpsCustomData="http://www.wps.cn/officeDocument/2013/wpsCustomData" mc:Ignorable="w14">
   <w:docDefaults>
     <w:rPrDefault>
       <w:rPr>
-        <w:rFonts w:ascii="Times New Roman" w:hAnsi="Times New Roman" w:eastAsia="Calibri" w:cs="Times New Roman"/>
+        <w:rFonts w:ascii="Times New Roman" w:hAnsi="Times New Roman" w:eastAsia="SimSun" w:cs="Times New Roman"/>
       </w:rPr>
     </w:rPrDefault>
     <w:pPrDefault/>
@@ -713,7 +1636,7 @@
     <w:lsdException w:unhideWhenUsed="0" w:uiPriority="0" w:semiHidden="0" w:name="Body Text Indent 2"/>
     <w:lsdException w:unhideWhenUsed="0" w:uiPriority="0" w:semiHidden="0" w:name="Body Text Indent 3"/>
     <w:lsdException w:unhideWhenUsed="0" w:uiPriority="0" w:semiHidden="0" w:name="Block Text"/>
-    <w:lsdException w:unhideWhenUsed="0" w:uiPriority="0" w:semiHidden="0" w:name="Hyperlink"/>
+    <w:lsdException w:qFormat="1" w:unhideWhenUsed="0" w:uiPriority="0" w:semiHidden="0" w:name="Hyperlink"/>
     <w:lsdException w:unhideWhenUsed="0" w:uiPriority="0" w:semiHidden="0" w:name="FollowedHyperlink"/>
     <w:lsdException w:qFormat="1" w:unhideWhenUsed="0" w:uiPriority="0" w:semiHidden="0" w:name="Strong"/>
     <w:lsdException w:qFormat="1" w:unhideWhenUsed="0" w:uiPriority="0" w:semiHidden="0" w:name="Emphasis"/>
@@ -731,7 +1654,7 @@
     <w:lsdException w:unhideWhenUsed="0" w:uiPriority="0" w:semiHidden="0" w:name="HTML Sample"/>
     <w:lsdException w:unhideWhenUsed="0" w:uiPriority="0" w:semiHidden="0" w:name="HTML Typewriter"/>
     <w:lsdException w:unhideWhenUsed="0" w:uiPriority="0" w:semiHidden="0" w:name="HTML Variable"/>
-    <w:lsdException w:unhideWhenUsed="0" w:uiPriority="0" w:name="Normal Table"/>
+    <w:lsdException w:qFormat="1" w:unhideWhenUsed="0" w:uiPriority="0" w:name="Normal Table"/>
     <w:lsdException w:unhideWhenUsed="0" w:uiPriority="0" w:semiHidden="0" w:name="annotation subject"/>
     <w:lsdException w:unhideWhenUsed="0" w:uiPriority="0" w:semiHidden="0" w:name="Table Simple 1"/>
     <w:lsdException w:unhideWhenUsed="0" w:uiPriority="0" w:semiHidden="0" w:name="Table Simple 2"/>
@@ -882,18 +1805,40 @@
     <w:qFormat/>
     <w:uiPriority w:val="0"/>
     <w:rPr>
-      <w:rFonts w:asciiTheme="minorHAnsi" w:hAnsiTheme="minorHAnsi" w:eastAsiaTheme="minorEastAsia" w:cstheme="minorBidi"/>
+      <w:rFonts w:asciiTheme="minorAscii" w:hAnsiTheme="minorAscii" w:eastAsiaTheme="minorEastAsia" w:cstheme="minorBidi"/>
+      <w:sz w:val="26"/>
       <w:lang w:val="en-US" w:eastAsia="zh-CN" w:bidi="ar-SA"/>
     </w:rPr>
   </w:style>
-  <w:style w:type="character" w:default="1" w:styleId="2">
+  <w:style w:type="paragraph" w:styleId="2">
+    <w:name w:val="heading 1"/>
+    <w:basedOn w:val="1"/>
+    <w:next w:val="1"/>
+    <w:qFormat/>
+    <w:uiPriority w:val="0"/>
+    <w:pPr>
+      <w:keepNext/>
+      <w:keepLines/>
+      <w:spacing w:before="340" w:after="330" w:line="578" w:lineRule="auto"/>
+      <w:outlineLvl w:val="0"/>
+    </w:pPr>
+    <w:rPr>
+      <w:b/>
+      <w:bCs/>
+      <w:kern w:val="44"/>
+      <w:sz w:val="44"/>
+      <w:szCs w:val="44"/>
+    </w:rPr>
+  </w:style>
+  <w:style w:type="character" w:default="1" w:styleId="3">
     <w:name w:val="Default Paragraph Font"/>
     <w:semiHidden/>
     <w:uiPriority w:val="0"/>
   </w:style>
-  <w:style w:type="table" w:default="1" w:styleId="3">
+  <w:style w:type="table" w:default="1" w:styleId="4">
     <w:name w:val="Normal Table"/>
     <w:semiHidden/>
+    <w:qFormat/>
     <w:uiPriority w:val="0"/>
     <w:tblPr>
       <w:tblCellMar>
@@ -904,13 +1849,45 @@
       </w:tblCellMar>
     </w:tblPr>
   </w:style>
-  <w:style w:type="character" w:styleId="4">
+  <w:style w:type="character" w:styleId="5">
     <w:name w:val="Hyperlink"/>
-    <w:basedOn w:val="2"/>
+    <w:basedOn w:val="3"/>
+    <w:qFormat/>
     <w:uiPriority w:val="0"/>
     <w:rPr>
       <w:color w:val="0000FF"/>
       <w:u w:val="single"/>
+    </w:rPr>
+  </w:style>
+  <w:style w:type="table" w:styleId="6">
+    <w:name w:val="Table Grid"/>
+    <w:basedOn w:val="4"/>
+    <w:uiPriority w:val="0"/>
+    <w:pPr>
+      <w:widowControl w:val="0"/>
+      <w:jc w:val="both"/>
+    </w:pPr>
+    <w:tblPr>
+      <w:tblBorders>
+        <w:top w:val="single" w:color="auto" w:sz="4" w:space="0"/>
+        <w:left w:val="single" w:color="auto" w:sz="4" w:space="0"/>
+        <w:bottom w:val="single" w:color="auto" w:sz="4" w:space="0"/>
+        <w:right w:val="single" w:color="auto" w:sz="4" w:space="0"/>
+        <w:insideH w:val="single" w:color="auto" w:sz="4" w:space="0"/>
+        <w:insideV w:val="single" w:color="auto" w:sz="4" w:space="0"/>
+      </w:tblBorders>
+    </w:tblPr>
+  </w:style>
+  <w:style w:type="paragraph" w:customStyle="1" w:styleId="7">
+    <w:name w:val="WPSOffice手动目录 1"/>
+    <w:uiPriority w:val="0"/>
+    <w:pPr>
+      <w:ind w:leftChars="0"/>
+    </w:pPr>
+    <w:rPr>
+      <w:rFonts w:ascii="Times New Roman" w:hAnsi="Times New Roman" w:eastAsia="SimSun" w:cs="Times New Roman"/>
+      <w:sz w:val="20"/>
+      <w:szCs w:val="20"/>
     </w:rPr>
   </w:style>
 </w:styles>

</xml_diff>